<commit_message>
[Modified] - FPA Forms
</commit_message>
<xml_diff>
--- a/Installer Script/WordTemplates/FPAApplicationForm.docx
+++ b/Installer Script/WordTemplates/FPAApplicationForm.docx
@@ -1243,12 +1243,6 @@
               <w:rPr>
                 <w:color w:val="000000" w:themeColor="text1"/>
               </w:rPr>
-              <w:t>1</w:t>
-            </w:r>
-            <w:r>
-              <w:rPr>
-                <w:color w:val="000000" w:themeColor="text1"/>
-              </w:rPr>
               <w:t>f)</w:t>
             </w:r>
           </w:p>
@@ -1827,121 +1821,10 @@
     <w:p>
       <w:pPr>
         <w:pStyle w:val="NoSpacing"/>
-        <w:tabs>
-          <w:tab w:val="left" w:pos="720"/>
-          <w:tab w:val="left" w:pos="1440"/>
-          <w:tab w:val="left" w:pos="2160"/>
-          <w:tab w:val="left" w:pos="2880"/>
-          <w:tab w:val="left" w:pos="3600"/>
-          <w:tab w:val="left" w:pos="4320"/>
-          <w:tab w:val="left" w:pos="5040"/>
-          <w:tab w:val="left" w:pos="7214"/>
-        </w:tabs>
-        <w:jc w:val="both"/>
-        <w:rPr>
-          <w:color w:val="000000" w:themeColor="text1"/>
-        </w:rPr>
-      </w:pPr>
-      <w:r>
-        <w:rPr>
-          <w:color w:val="000000" w:themeColor="text1"/>
-        </w:rPr>
-        <w:t>1</w:t>
-      </w:r>
-      <w:r>
-        <w:rPr>
-          <w:color w:val="000000" w:themeColor="text1"/>
-        </w:rPr>
-        <w:t>1</w:t>
-      </w:r>
-      <w:r>
-        <w:rPr>
-          <w:color w:val="000000" w:themeColor="text1"/>
-        </w:rPr>
-        <w:t>.</w:t>
-      </w:r>
-      <w:r>
-        <w:rPr>
-          <w:color w:val="000000" w:themeColor="text1"/>
-        </w:rPr>
-        <w:tab/>
-        <w:t>Name of the country to which the Finger Print Slip</w:t>
-      </w:r>
-      <w:r>
-        <w:rPr>
-          <w:color w:val="000000" w:themeColor="text1"/>
-        </w:rPr>
-        <w:t xml:space="preserve"> </w:t>
-      </w:r>
-    </w:p>
-    <w:p>
-      <w:pPr>
-        <w:pStyle w:val="NoSpacing"/>
-        <w:ind w:firstLine="720"/>
-        <w:jc w:val="both"/>
-        <w:rPr>
-          <w:color w:val="000000" w:themeColor="text1"/>
-        </w:rPr>
-      </w:pPr>
-      <w:r>
-        <w:rPr>
-          <w:color w:val="000000" w:themeColor="text1"/>
-        </w:rPr>
-        <w:t>t</w:t>
-      </w:r>
-      <w:r>
-        <w:rPr>
-          <w:color w:val="000000" w:themeColor="text1"/>
-        </w:rPr>
-        <w:t>o be forwarded by the applicant</w:t>
-      </w:r>
-      <w:r>
-        <w:rPr>
-          <w:color w:val="000000" w:themeColor="text1"/>
-        </w:rPr>
-        <w:tab/>
-      </w:r>
-      <w:r>
-        <w:rPr>
-          <w:color w:val="000000" w:themeColor="text1"/>
-        </w:rPr>
-        <w:tab/>
-      </w:r>
-      <w:r>
-        <w:rPr>
-          <w:color w:val="000000" w:themeColor="text1"/>
-        </w:rPr>
-        <w:tab/>
-        <w:t>:</w:t>
-      </w:r>
-    </w:p>
-    <w:p>
-      <w:pPr>
-        <w:pStyle w:val="NoSpacing"/>
-        <w:rPr>
-          <w:color w:val="000000" w:themeColor="text1"/>
-        </w:rPr>
-      </w:pPr>
-      <w:r>
-        <w:rPr>
-          <w:color w:val="000000" w:themeColor="text1"/>
-        </w:rPr>
-        <w:t xml:space="preserve">                                                                                                            </w:t>
-      </w:r>
-    </w:p>
-    <w:p>
-      <w:pPr>
-        <w:pStyle w:val="NoSpacing"/>
-        <w:rPr>
-          <w:color w:val="000000" w:themeColor="text1"/>
-        </w:rPr>
-      </w:pPr>
-      <w:r>
-        <w:rPr>
-          <w:color w:val="000000" w:themeColor="text1"/>
-        </w:rPr>
-        <w:t xml:space="preserve"> </w:t>
-      </w:r>
+        <w:rPr>
+          <w:color w:val="000000" w:themeColor="text1"/>
+        </w:rPr>
+      </w:pPr>
     </w:p>
     <w:p>
       <w:pPr>

</xml_diff>

<commit_message>
[Fixed] - FPA Application Form File Number Problem
</commit_message>
<xml_diff>
--- a/Installer Script/WordTemplates/FPAApplicationForm.docx
+++ b/Installer Script/WordTemplates/FPAApplicationForm.docx
@@ -251,8 +251,21 @@
           <w:szCs w:val="24"/>
           <w:u w:val="single"/>
         </w:rPr>
-        <w:t>/SDFPB/IDK</w:t>
-      </w:r>
+        <w:t>/SDFPB/</w:t>
+      </w:r>
+      <w:bookmarkStart w:id="1" w:name="District"/>
+      <w:r>
+        <w:rPr>
+          <w:b/>
+          <w:bCs/>
+          <w:color w:val="000000" w:themeColor="text1"/>
+          <w:sz w:val="24"/>
+          <w:szCs w:val="24"/>
+          <w:u w:val="single"/>
+        </w:rPr>
+        <w:t>Unit</w:t>
+      </w:r>
+      <w:bookmarkEnd w:id="1"/>
     </w:p>
     <w:p>
       <w:pPr>
@@ -416,7 +429,7 @@
         </w:rPr>
         <w:t>/</w:t>
       </w:r>
-      <w:bookmarkStart w:id="1" w:name="year2"/>
+      <w:bookmarkStart w:id="2" w:name="year2"/>
       <w:r>
         <w:rPr>
           <w:b/>
@@ -427,7 +440,7 @@
         </w:rPr>
         <w:t>year</w:t>
       </w:r>
-      <w:bookmarkEnd w:id="1"/>
+      <w:bookmarkEnd w:id="2"/>
     </w:p>
     <w:p>
       <w:pPr>
@@ -462,7 +475,7 @@
           <w:u w:val="single"/>
         </w:rPr>
       </w:pPr>
-      <w:bookmarkStart w:id="2" w:name="Office"/>
+      <w:bookmarkStart w:id="3" w:name="Office"/>
       <w:r>
         <w:rPr>
           <w:b/>
@@ -475,7 +488,7 @@
         </w:rPr>
         <w:t>SINGLE DIGIT FINGERPRINT BUREAU</w:t>
       </w:r>
-      <w:bookmarkEnd w:id="2"/>
+      <w:bookmarkEnd w:id="3"/>
     </w:p>
     <w:p>
       <w:pPr>

</xml_diff>

<commit_message>
Fixed - MS Word Statements and Reports.
</commit_message>
<xml_diff>
--- a/Installer Script/WordTemplates/FPAApplicationForm.docx
+++ b/Installer Script/WordTemplates/FPAApplicationForm.docx
@@ -511,7 +511,17 @@
           <w:sz w:val="24"/>
           <w:szCs w:val="24"/>
         </w:rPr>
-        <w:t>APPLICATION FORM FOR OBTAINING ATTESTED FINGERPRINT SLIPS FOR FOREIGN ASSIGNMENTS</w:t>
+        <w:t>APPLICATION FORM FOR OBTAI</w:t>
+      </w:r>
+      <w:r>
+        <w:rPr>
+          <w:b/>
+          <w:bCs/>
+          <w:color w:val="000000" w:themeColor="text1"/>
+          <w:sz w:val="24"/>
+          <w:szCs w:val="24"/>
+        </w:rPr>
+        <w:t>NING ATTESTED FINGERPRINT SLIPS</w:t>
       </w:r>
     </w:p>
     <w:tbl>

</xml_diff>